<commit_message>
add and modify new content
20160323 11:00:00
</commit_message>
<xml_diff>
--- a/GPGPU-Sim Basic Acknowledge.docx
+++ b/GPGPU-Sim Basic Acknowledge.docx
@@ -2,8 +2,27 @@
 <file path=word/document.xml><?xml version="1.0" encoding="utf-8"?>
 <w:document xmlns:wpc="http://schemas.microsoft.com/office/word/2010/wordprocessingCanvas" xmlns:mc="http://schemas.openxmlformats.org/markup-compatibility/2006" xmlns:o="urn:schemas-microsoft-com:office:office" xmlns:r="http://schemas.openxmlformats.org/officeDocument/2006/relationships" xmlns:m="http://schemas.openxmlformats.org/officeDocument/2006/math" xmlns:v="urn:schemas-microsoft-com:vml" xmlns:wp14="http://schemas.microsoft.com/office/word/2010/wordprocessingDrawing" xmlns:wp="http://schemas.openxmlformats.org/drawingml/2006/wordprocessingDrawing" xmlns:w10="urn:schemas-microsoft-com:office:word" xmlns:w="http://schemas.openxmlformats.org/wordprocessingml/2006/main" xmlns:w14="http://schemas.microsoft.com/office/word/2010/wordml" xmlns:w15="http://schemas.microsoft.com/office/word/2012/wordml" xmlns:wpg="http://schemas.microsoft.com/office/word/2010/wordprocessingGroup" xmlns:wpi="http://schemas.microsoft.com/office/word/2010/wordprocessingInk" xmlns:wne="http://schemas.microsoft.com/office/word/2006/wordml" xmlns:wps="http://schemas.microsoft.com/office/word/2010/wordprocessingShape" mc:Ignorable="w14 w15 wp14">
   <w:body>
-    <w:p/>
-    <w:p/>
+    <w:p>
+      <w:pPr>
+        <w:rPr>
+          <w:rFonts w:hint="eastAsia"/>
+        </w:rPr>
+      </w:pPr>
+    </w:p>
+    <w:p>
+      <w:hyperlink r:id="rId5" w:history="1">
+        <w:r>
+          <w:rPr>
+            <w:rStyle w:val="Hyperlink"/>
+          </w:rPr>
+          <w:t>http://charlab.github.io/blog/blog.html</w:t>
+        </w:r>
+      </w:hyperlink>
+    </w:p>
+    <w:p>
+      <w:bookmarkStart w:id="0" w:name="_GoBack"/>
+      <w:bookmarkEnd w:id="0"/>
+    </w:p>
     <w:p/>
     <w:p/>
     <w:p/>
@@ -64,18 +83,7 @@
           <w:kern w:val="0"/>
           <w:szCs w:val="21"/>
         </w:rPr>
-        <w:t>This week, I tried to create a GPGPU configuration file for a more modern GPU. However, not long after I started, I came to realize that there were a lot of flags that were ambiguously named or the information could not be found on the internet. For example, it seems likely that the only way to find the latencies of particular instructions is by deducing the values by running a program on the actual GPU. One thing that I was surprise</w:t>
-      </w:r>
-      <w:bookmarkStart w:id="0" w:name="_GoBack"/>
-      <w:bookmarkEnd w:id="0"/>
-      <w:r>
-        <w:rPr>
-          <w:rFonts w:ascii="Helvetica" w:eastAsia="宋体" w:hAnsi="Helvetica" w:cs="Helvetica"/>
-          <w:color w:val="333333"/>
-          <w:kern w:val="0"/>
-          <w:szCs w:val="21"/>
-        </w:rPr>
-        <w:t xml:space="preserve">d that I never found was the structure of </w:t>
+        <w:t xml:space="preserve">This week, I tried to create a GPGPU configuration file for a more modern GPU. However, not long after I started, I came to realize that there were a lot of flags that were ambiguously named or the information could not be found on the internet. For example, it seems likely that the only way to find the latencies of particular instructions is by deducing the values by running a program on the actual GPU. One thing that I was surprised that I never found was the structure of </w:t>
       </w:r>
       <w:proofErr w:type="gramStart"/>
       <w:r>
@@ -916,13 +924,7 @@
     <w:p/>
     <w:p/>
     <w:p/>
-    <w:p>
-      <w:pPr>
-        <w:rPr>
-          <w:rFonts w:hint="eastAsia"/>
-        </w:rPr>
-      </w:pPr>
-    </w:p>
+    <w:p/>
     <w:sectPr>
       <w:pgSz w:w="11906" w:h="16838"/>
       <w:pgMar w:top="1440" w:right="1800" w:bottom="1440" w:left="1800" w:header="851" w:footer="992" w:gutter="0"/>
@@ -1593,6 +1595,17 @@
       <w:szCs w:val="24"/>
     </w:rPr>
   </w:style>
+  <w:style w:type="character" w:styleId="Hyperlink">
+    <w:name w:val="Hyperlink"/>
+    <w:basedOn w:val="DefaultParagraphFont"/>
+    <w:uiPriority w:val="99"/>
+    <w:unhideWhenUsed/>
+    <w:rsid w:val="00AD2B8A"/>
+    <w:rPr>
+      <w:color w:val="0563C1" w:themeColor="hyperlink"/>
+      <w:u w:val="single"/>
+    </w:rPr>
+  </w:style>
 </w:styles>
 </file>
 

</xml_diff>